<commit_message>
Week 6 - Session 1 & 2 Assignments.
</commit_message>
<xml_diff>
--- a/Assignments/Week06/Session01/Palumbo-DiscussionQuestions.docx
+++ b/Assignments/Week06/Session01/Palumbo-DiscussionQuestions.docx
@@ -16,7 +16,14 @@
           <w:sz w:val="24"/>
           <w:szCs w:val="24"/>
         </w:rPr>
-        <w:t>June 10</w:t>
+        <w:t xml:space="preserve">June </w:t>
+      </w:r>
+      <w:r>
+        <w:rPr>
+          <w:sz w:val="24"/>
+          <w:szCs w:val="24"/>
+        </w:rPr>
+        <w:t>24</w:t>
       </w:r>
       <w:r>
         <w:rPr>
@@ -129,7 +136,14 @@
           <w:szCs w:val="24"/>
         </w:rPr>
         <w:tab/>
-        <w:t>Reading Discussions – Week3</w:t>
+        <w:t>Reading Discussions – Week</w:t>
+      </w:r>
+      <w:r>
+        <w:rPr>
+          <w:sz w:val="24"/>
+          <w:szCs w:val="24"/>
+        </w:rPr>
+        <w:t>6</w:t>
       </w:r>
       <w:r>
         <w:rPr>
@@ -143,7 +157,7 @@
           <w:sz w:val="24"/>
           <w:szCs w:val="24"/>
         </w:rPr>
-        <w:t>2</w:t>
+        <w:t>1</w:t>
       </w:r>
     </w:p>
     <w:p>
@@ -168,7 +182,14 @@
           <w:szCs w:val="24"/>
         </w:rPr>
         <w:tab/>
-        <w:t>Sunday, June 10</w:t>
+        <w:t xml:space="preserve">Sunday, June </w:t>
+      </w:r>
+      <w:r>
+        <w:rPr>
+          <w:sz w:val="24"/>
+          <w:szCs w:val="24"/>
+        </w:rPr>
+        <w:t>24</w:t>
       </w:r>
       <w:r>
         <w:rPr>
@@ -194,70 +215,18 @@
           <w:szCs w:val="24"/>
         </w:rPr>
       </w:pPr>
-    </w:p>
-    <w:p>
-      <w:pPr>
-        <w:shd w:val="clear" w:color="auto" w:fill="FFFFFF"/>
-        <w:spacing w:before="100" w:beforeAutospacing="1" w:after="100" w:afterAutospacing="1" w:line="240" w:lineRule="auto"/>
-        <w:rPr>
-          <w:rFonts w:eastAsia="Times New Roman" w:cs="Helvetica"/>
-          <w:color w:val="2D3B45"/>
-          <w:sz w:val="24"/>
-          <w:szCs w:val="24"/>
-        </w:rPr>
-      </w:pPr>
-      <w:r>
-        <w:rPr>
-          <w:rFonts w:eastAsia="Times New Roman" w:cs="Helvetica"/>
-          <w:color w:val="2D3B45"/>
-          <w:sz w:val="24"/>
-          <w:szCs w:val="24"/>
-        </w:rPr>
-        <w:t>Question 1</w:t>
-      </w:r>
-      <w:r>
-        <w:rPr>
-          <w:rFonts w:eastAsia="Times New Roman" w:cs="Helvetica"/>
-          <w:color w:val="2D3B45"/>
-          <w:sz w:val="24"/>
-          <w:szCs w:val="24"/>
-        </w:rPr>
-        <w:t xml:space="preserve">. </w:t>
-      </w:r>
-      <w:r>
-        <w:rPr>
-          <w:rFonts w:eastAsia="Times New Roman" w:cs="Helvetica"/>
-          <w:color w:val="2D3B45"/>
-          <w:sz w:val="24"/>
-          <w:szCs w:val="24"/>
-        </w:rPr>
-        <w:t xml:space="preserve">What is a </w:t>
-      </w:r>
-      <w:r>
-        <w:rPr>
-          <w:rFonts w:eastAsia="Times New Roman" w:cs="Helvetica"/>
-          <w:i/>
-          <w:color w:val="2D3B45"/>
-          <w:sz w:val="24"/>
-          <w:szCs w:val="24"/>
-        </w:rPr>
-        <w:t xml:space="preserve">graph </w:t>
-      </w:r>
-      <w:r>
-        <w:rPr>
-          <w:rFonts w:eastAsia="Times New Roman" w:cs="Helvetica"/>
-          <w:color w:val="2D3B45"/>
-          <w:sz w:val="24"/>
-          <w:szCs w:val="24"/>
-        </w:rPr>
-        <w:t>database?</w:t>
-      </w:r>
     </w:p>
     <w:p>
       <w:pPr>
         <w:shd w:val="clear" w:color="auto" w:fill="FFFFFF"/>
         <w:spacing w:before="100" w:beforeAutospacing="1" w:after="100" w:afterAutospacing="1" w:line="240" w:lineRule="auto"/>
         <w:jc w:val="both"/>
+        <w:rPr>
+          <w:rFonts w:cstheme="minorHAnsi"/>
+          <w:color w:val="2D3B45"/>
+          <w:sz w:val="24"/>
+          <w:szCs w:val="24"/>
+        </w:rPr>
       </w:pPr>
       <w:r>
         <w:rPr>
@@ -266,123 +235,25 @@
           <w:sz w:val="24"/>
           <w:szCs w:val="24"/>
         </w:rPr>
-        <w:t xml:space="preserve">Simply put, a </w:t>
+        <w:t>Question 1</w:t>
       </w:r>
       <w:r>
         <w:rPr>
           <w:rFonts w:eastAsia="Times New Roman" w:cs="Helvetica"/>
-          <w:i/>
-          <w:color w:val="2D3B45"/>
-          <w:sz w:val="24"/>
-          <w:szCs w:val="24"/>
-        </w:rPr>
-        <w:t xml:space="preserve">graph </w:t>
-      </w:r>
-      <w:r>
-        <w:rPr>
-          <w:rFonts w:eastAsia="Times New Roman" w:cs="Helvetica"/>
-          <w:color w:val="2D3B45"/>
-          <w:sz w:val="24"/>
-          <w:szCs w:val="24"/>
-        </w:rPr>
-        <w:t xml:space="preserve">is a visual method that is used to show relationships between entities.  In a traditional graph two entities or </w:t>
-      </w:r>
-      <w:r>
-        <w:rPr>
-          <w:rFonts w:eastAsia="Times New Roman" w:cs="Helvetica"/>
-          <w:i/>
-          <w:color w:val="2D3B45"/>
-          <w:sz w:val="24"/>
-          <w:szCs w:val="24"/>
-        </w:rPr>
-        <w:t xml:space="preserve">nodes </w:t>
-      </w:r>
-      <w:r>
-        <w:t xml:space="preserve">are connected together with an </w:t>
-      </w:r>
-      <w:r>
-        <w:rPr>
-          <w:i/>
-        </w:rPr>
-        <w:t xml:space="preserve">edge.  </w:t>
-      </w:r>
-      <w:r>
-        <w:t xml:space="preserve">Entities can also be referred to as </w:t>
-      </w:r>
-      <w:r>
-        <w:rPr>
-          <w:i/>
-        </w:rPr>
-        <w:t xml:space="preserve">points </w:t>
-      </w:r>
-      <w:r>
-        <w:t xml:space="preserve">or </w:t>
-      </w:r>
-      <w:r>
-        <w:rPr>
-          <w:i/>
-        </w:rPr>
-        <w:t xml:space="preserve">vertices, </w:t>
-      </w:r>
-      <w:r>
-        <w:t xml:space="preserve">while the connections are also referred to as </w:t>
-      </w:r>
-      <w:r>
-        <w:rPr>
-          <w:i/>
-        </w:rPr>
-        <w:t xml:space="preserve">lines </w:t>
-      </w:r>
-      <w:r>
-        <w:t xml:space="preserve">or </w:t>
-      </w:r>
-      <w:r>
-        <w:rPr>
-          <w:i/>
-        </w:rPr>
-        <w:t xml:space="preserve">arcs.  </w:t>
-      </w:r>
-      <w:r>
-        <w:t>A complex graph can have any number of interconnected nodes</w:t>
-      </w:r>
-      <w:r>
-        <w:t xml:space="preserve"> with complexity increasing as more nodes and edges are included.  Further, nodes can have </w:t>
-      </w:r>
-      <w:r>
-        <w:rPr>
-          <w:i/>
-        </w:rPr>
-        <w:t xml:space="preserve">properties </w:t>
-      </w:r>
-      <w:r>
-        <w:t xml:space="preserve">or </w:t>
-      </w:r>
-      <w:r>
-        <w:rPr>
-          <w:i/>
-        </w:rPr>
-        <w:t xml:space="preserve">attributes </w:t>
-      </w:r>
-      <w:r>
-        <w:t xml:space="preserve">associated with them that provide context, while edges can have </w:t>
-      </w:r>
-      <w:r>
-        <w:rPr>
-          <w:i/>
-        </w:rPr>
-        <w:t xml:space="preserve">direction </w:t>
-      </w:r>
-      <w:r>
-        <w:t xml:space="preserve">and </w:t>
-      </w:r>
-      <w:r>
-        <w:rPr>
-          <w:i/>
-        </w:rPr>
-        <w:t>weights (importance).</w:t>
-      </w:r>
-      <w:r>
-        <w:t xml:space="preserve">  </w:t>
+          <w:color w:val="2D3B45"/>
+          <w:sz w:val="24"/>
+          <w:szCs w:val="24"/>
+        </w:rPr>
+        <w:t xml:space="preserve">. </w:t>
+      </w:r>
+      <w:r>
+        <w:rPr>
+          <w:rFonts w:cstheme="minorHAnsi"/>
+          <w:color w:val="2D3B45"/>
+          <w:sz w:val="24"/>
+          <w:szCs w:val="24"/>
+        </w:rPr>
+        <w:t>Does your organization have a fact-based decision-making culture? Discuss why or why not.</w:t>
       </w:r>
     </w:p>
     <w:p>
@@ -390,39 +261,21 @@
         <w:shd w:val="clear" w:color="auto" w:fill="FFFFFF"/>
         <w:spacing w:before="100" w:beforeAutospacing="1" w:after="100" w:afterAutospacing="1" w:line="240" w:lineRule="auto"/>
         <w:jc w:val="both"/>
-      </w:pPr>
-      <w:r>
-        <w:t xml:space="preserve">The key to a graph database is how it stores these relationships in an optimal way taking advantage of the very nature of the node and edge model.  As we know, a traditional RDBMS maintains relationships between entities using tables and primary/foreign keys.  At query time, these tables must be </w:t>
-      </w:r>
-      <w:r>
-        <w:rPr>
-          <w:i/>
-        </w:rPr>
-        <w:t xml:space="preserve">joined </w:t>
-      </w:r>
-      <w:r>
-        <w:t xml:space="preserve">together in order to obtain the data which is applicable to the query. </w:t>
-      </w:r>
-      <w:r>
-        <w:rPr>
-          <w:i/>
-        </w:rPr>
-        <w:t xml:space="preserve"> </w:t>
-      </w:r>
-      <w:r>
-        <w:t xml:space="preserve">The </w:t>
-      </w:r>
-      <w:r>
-        <w:t xml:space="preserve">join operations are quite expensive </w:t>
-      </w:r>
-      <w:r>
-        <w:t>i</w:t>
-      </w:r>
-      <w:r>
-        <w:t>n terms of processing time and space.</w:t>
-      </w:r>
-      <w:r>
-        <w:t xml:space="preserve">  Further, the rigged structure of the schemas themselves make it difficult to represent the complex relationships and connectedness of our new world data.</w:t>
+        <w:rPr>
+          <w:rFonts w:cstheme="minorHAnsi"/>
+          <w:color w:val="2D3B45"/>
+          <w:sz w:val="24"/>
+          <w:szCs w:val="24"/>
+        </w:rPr>
+      </w:pPr>
+      <w:r>
+        <w:rPr>
+          <w:rFonts w:cstheme="minorHAnsi"/>
+          <w:color w:val="2D3B45"/>
+          <w:sz w:val="24"/>
+          <w:szCs w:val="24"/>
+        </w:rPr>
+        <w:t>I work for the Judicial branch of state government and I would argue the organization does have a fact-based decision-making culture.  This is despite having a very small business intelligence and analytics department that is slowly maturing.</w:t>
       </w:r>
     </w:p>
     <w:p>
@@ -430,30 +283,77 @@
         <w:shd w:val="clear" w:color="auto" w:fill="FFFFFF"/>
         <w:spacing w:before="100" w:beforeAutospacing="1" w:after="100" w:afterAutospacing="1" w:line="240" w:lineRule="auto"/>
         <w:jc w:val="both"/>
-      </w:pPr>
-      <w:r>
-        <w:t xml:space="preserve">Graph databases arose as an alternative method of capturing the essence of these complex data relationships and to do it in the most efficient manner as possible.  </w:t>
-      </w:r>
-      <w:r>
-        <w:t xml:space="preserve">In this type of database, the relationships themselves (connections) are of the same importance </w:t>
-      </w:r>
-      <w:r>
-        <w:t xml:space="preserve">or value as that of </w:t>
-      </w:r>
-      <w:r>
-        <w:t xml:space="preserve">the nodes.  They are both treated as equal such that any operation that can be performed on a node can also be performed on a relationship.  By doing this it makes it possible to explore and discover </w:t>
-      </w:r>
-      <w:r>
-        <w:rPr>
+        <w:rPr>
+          <w:rFonts w:cstheme="minorHAnsi"/>
+          <w:color w:val="2D3B45"/>
+          <w:sz w:val="24"/>
+          <w:szCs w:val="24"/>
+        </w:rPr>
+      </w:pPr>
+      <w:r>
+        <w:rPr>
+          <w:rFonts w:cstheme="minorHAnsi"/>
+          <w:color w:val="2D3B45"/>
+          <w:sz w:val="24"/>
+          <w:szCs w:val="24"/>
+        </w:rPr>
+        <w:t>While analytics is being used and applied in the decision making of applicable processes at the branch, they pale in comparison to that of the trendier, go-getter companies that live and breathe BI and all that it offers.  However, by the very nature of and association with the judicial process</w:t>
+      </w:r>
+      <w:r>
+        <w:rPr>
+          <w:rFonts w:cstheme="minorHAnsi"/>
+          <w:color w:val="2D3B45"/>
+          <w:sz w:val="24"/>
+          <w:szCs w:val="24"/>
+        </w:rPr>
+        <w:t xml:space="preserve">, decisions </w:t>
+      </w:r>
+      <w:r>
+        <w:rPr>
+          <w:rFonts w:cstheme="minorHAnsi"/>
           <w:i/>
-        </w:rPr>
-        <w:t xml:space="preserve">hidden </w:t>
-      </w:r>
-      <w:r>
-        <w:t xml:space="preserve">relationships within the data leading </w:t>
-      </w:r>
-      <w:r>
-        <w:t>to new realizations or findings.</w:t>
+          <w:color w:val="2D3B45"/>
+          <w:sz w:val="24"/>
+          <w:szCs w:val="24"/>
+        </w:rPr>
+        <w:t xml:space="preserve">must </w:t>
+      </w:r>
+      <w:r>
+        <w:rPr>
+          <w:rFonts w:cstheme="minorHAnsi"/>
+          <w:color w:val="2D3B45"/>
+          <w:sz w:val="24"/>
+          <w:szCs w:val="24"/>
+        </w:rPr>
+        <w:t xml:space="preserve">be made that are </w:t>
+      </w:r>
+      <w:r>
+        <w:rPr>
+          <w:rFonts w:cstheme="minorHAnsi"/>
+          <w:i/>
+          <w:color w:val="2D3B45"/>
+          <w:sz w:val="24"/>
+          <w:szCs w:val="24"/>
+        </w:rPr>
+        <w:t>fact-based</w:t>
+      </w:r>
+      <w:r>
+        <w:rPr>
+          <w:rFonts w:cstheme="minorHAnsi"/>
+          <w:color w:val="2D3B45"/>
+          <w:sz w:val="24"/>
+          <w:szCs w:val="24"/>
+        </w:rPr>
+        <w:t xml:space="preserve"> to circumvent any possible breakdown in the process itself. </w:t>
+      </w:r>
+      <w:r>
+        <w:rPr>
+          <w:rFonts w:cstheme="minorHAnsi"/>
+          <w:color w:val="2D3B45"/>
+          <w:sz w:val="24"/>
+          <w:szCs w:val="24"/>
+        </w:rPr>
+        <w:t xml:space="preserve"> </w:t>
       </w:r>
     </w:p>
     <w:p>
@@ -461,15 +361,248 @@
         <w:shd w:val="clear" w:color="auto" w:fill="FFFFFF"/>
         <w:spacing w:before="100" w:beforeAutospacing="1" w:after="100" w:afterAutospacing="1" w:line="240" w:lineRule="auto"/>
         <w:jc w:val="both"/>
-      </w:pPr>
-      <w:r>
-        <w:t xml:space="preserve">This processing is achieved because in a graph database every node maintains a physical list of its connections to other nodes in the graph.  </w:t>
-      </w:r>
-      <w:r>
-        <w:t>When a node is retrieved by the database it has immediate access to the other connected nodes just by using the references in this list.  The costly overhead of the indirect reference using a foreign key and j</w:t>
-      </w:r>
-      <w:r>
-        <w:t>oin is removed from the process making an equivalent graph database query significantly faster as compared to an RDBMS.</w:t>
+        <w:rPr>
+          <w:rFonts w:cstheme="minorHAnsi"/>
+          <w:color w:val="2D3B45"/>
+          <w:sz w:val="24"/>
+          <w:szCs w:val="24"/>
+        </w:rPr>
+      </w:pPr>
+      <w:r>
+        <w:rPr>
+          <w:rFonts w:cstheme="minorHAnsi"/>
+          <w:color w:val="2D3B45"/>
+          <w:sz w:val="24"/>
+          <w:szCs w:val="24"/>
+        </w:rPr>
+        <w:t xml:space="preserve">Here I am not reflecting the type of decisions which have to be ascertained for the trial process, but rather those for example with the probation process.  With probation, parolees are given a chance to acclimate back into society and must adhere to the probation stipulations set forth when parole was granted.   </w:t>
+      </w:r>
+    </w:p>
+    <w:p>
+      <w:pPr>
+        <w:shd w:val="clear" w:color="auto" w:fill="FFFFFF"/>
+        <w:spacing w:before="100" w:beforeAutospacing="1" w:after="100" w:afterAutospacing="1" w:line="240" w:lineRule="auto"/>
+        <w:jc w:val="both"/>
+        <w:rPr>
+          <w:rFonts w:cstheme="minorHAnsi"/>
+          <w:color w:val="2D3B45"/>
+          <w:sz w:val="24"/>
+          <w:szCs w:val="24"/>
+        </w:rPr>
+      </w:pPr>
+      <w:r>
+        <w:rPr>
+          <w:rFonts w:cstheme="minorHAnsi"/>
+          <w:color w:val="2D3B45"/>
+          <w:sz w:val="24"/>
+          <w:szCs w:val="24"/>
+        </w:rPr>
+        <w:t xml:space="preserve">The probation officer assigned to monitor and track a parolee will make many, many decisions based on the performance of the parolee during the probation period.  These decisions will provide the foundation as to whether the parolee successfully completes or violates the probation period.  There can be no </w:t>
+      </w:r>
+      <w:r>
+        <w:rPr>
+          <w:rFonts w:cstheme="minorHAnsi"/>
+          <w:i/>
+          <w:color w:val="2D3B45"/>
+          <w:sz w:val="24"/>
+          <w:szCs w:val="24"/>
+        </w:rPr>
+        <w:t xml:space="preserve">gut-feel </w:t>
+      </w:r>
+      <w:r>
+        <w:rPr>
+          <w:rFonts w:cstheme="minorHAnsi"/>
+          <w:color w:val="2D3B45"/>
+          <w:sz w:val="24"/>
+          <w:szCs w:val="24"/>
+        </w:rPr>
+        <w:t xml:space="preserve">decisions being made at this point.  The officer must rely on absolute facts in this determination as violation of probation is a serious offense leading to reincarnation of the parolee.  </w:t>
+      </w:r>
+    </w:p>
+    <w:p>
+      <w:pPr>
+        <w:shd w:val="clear" w:color="auto" w:fill="FFFFFF"/>
+        <w:spacing w:before="100" w:beforeAutospacing="1" w:after="100" w:afterAutospacing="1" w:line="240" w:lineRule="auto"/>
+        <w:jc w:val="both"/>
+        <w:rPr>
+          <w:rFonts w:cstheme="minorHAnsi"/>
+          <w:color w:val="2D3B45"/>
+          <w:sz w:val="24"/>
+          <w:szCs w:val="24"/>
+        </w:rPr>
+      </w:pPr>
+      <w:r>
+        <w:rPr>
+          <w:rFonts w:cstheme="minorHAnsi"/>
+          <w:color w:val="2D3B45"/>
+          <w:sz w:val="24"/>
+          <w:szCs w:val="24"/>
+        </w:rPr>
+        <w:t xml:space="preserve">The probation violation often leads to a court appearance to adjudicate the </w:t>
+      </w:r>
+      <w:r>
+        <w:rPr>
+          <w:rFonts w:cstheme="minorHAnsi"/>
+          <w:color w:val="2D3B45"/>
+          <w:sz w:val="24"/>
+          <w:szCs w:val="24"/>
+        </w:rPr>
+        <w:t xml:space="preserve">reason(s) for revocation of parole.  Any attempt to justify the revocation using </w:t>
+      </w:r>
+      <w:r>
+        <w:rPr>
+          <w:rFonts w:cstheme="minorHAnsi"/>
+          <w:i/>
+          <w:color w:val="2D3B45"/>
+          <w:sz w:val="24"/>
+          <w:szCs w:val="24"/>
+        </w:rPr>
+        <w:t xml:space="preserve">gut-feel </w:t>
+      </w:r>
+      <w:r>
+        <w:rPr>
+          <w:rFonts w:cstheme="minorHAnsi"/>
+          <w:color w:val="2D3B45"/>
+          <w:sz w:val="24"/>
+          <w:szCs w:val="24"/>
+        </w:rPr>
+        <w:t xml:space="preserve">decisions will not hold.  Only the presentation of the specific facts which guided the decision will be warranted. I would submit that this would be </w:t>
+      </w:r>
+      <w:r>
+        <w:rPr>
+          <w:rFonts w:cstheme="minorHAnsi"/>
+          <w:i/>
+          <w:color w:val="2D3B45"/>
+          <w:sz w:val="24"/>
+          <w:szCs w:val="24"/>
+        </w:rPr>
+        <w:t xml:space="preserve">fact-based decision making </w:t>
+      </w:r>
+      <w:r>
+        <w:rPr>
+          <w:rFonts w:cstheme="minorHAnsi"/>
+          <w:color w:val="2D3B45"/>
+          <w:sz w:val="24"/>
+          <w:szCs w:val="24"/>
+        </w:rPr>
+        <w:t>in the truest sense.</w:t>
+      </w:r>
+    </w:p>
+    <w:p>
+      <w:pPr>
+        <w:shd w:val="clear" w:color="auto" w:fill="FFFFFF"/>
+        <w:spacing w:before="100" w:beforeAutospacing="1" w:after="100" w:afterAutospacing="1" w:line="240" w:lineRule="auto"/>
+        <w:jc w:val="both"/>
+        <w:rPr>
+          <w:rFonts w:cstheme="minorHAnsi"/>
+          <w:color w:val="2D3B45"/>
+          <w:sz w:val="24"/>
+          <w:szCs w:val="24"/>
+        </w:rPr>
+      </w:pPr>
+      <w:r>
+        <w:rPr>
+          <w:rFonts w:eastAsia="Times New Roman" w:cs="Helvetica"/>
+          <w:color w:val="2D3B45"/>
+          <w:sz w:val="24"/>
+          <w:szCs w:val="24"/>
+        </w:rPr>
+        <w:t xml:space="preserve">Question </w:t>
+      </w:r>
+      <w:r>
+        <w:rPr>
+          <w:rFonts w:eastAsia="Times New Roman" w:cs="Helvetica"/>
+          <w:color w:val="2D3B45"/>
+          <w:sz w:val="24"/>
+          <w:szCs w:val="24"/>
+        </w:rPr>
+        <w:t>2</w:t>
+      </w:r>
+      <w:r>
+        <w:rPr>
+          <w:rFonts w:eastAsia="Times New Roman" w:cs="Helvetica"/>
+          <w:color w:val="2D3B45"/>
+          <w:sz w:val="24"/>
+          <w:szCs w:val="24"/>
+        </w:rPr>
+        <w:t xml:space="preserve">. </w:t>
+      </w:r>
+      <w:r>
+        <w:rPr>
+          <w:rFonts w:cstheme="minorHAnsi"/>
+          <w:color w:val="2D3B45"/>
+          <w:sz w:val="24"/>
+          <w:szCs w:val="24"/>
+        </w:rPr>
+        <w:t xml:space="preserve">In your opinion, what would be the biggest challenge to implementing a fact-based decision-making culture. </w:t>
+      </w:r>
+      <w:r>
+        <w:rPr>
+          <w:rFonts w:cstheme="minorHAnsi"/>
+          <w:color w:val="2D3B45"/>
+          <w:sz w:val="24"/>
+          <w:szCs w:val="24"/>
+        </w:rPr>
+        <w:t xml:space="preserve"> </w:t>
+      </w:r>
+      <w:r>
+        <w:rPr>
+          <w:rFonts w:cstheme="minorHAnsi"/>
+          <w:color w:val="2D3B45"/>
+          <w:sz w:val="24"/>
+          <w:szCs w:val="24"/>
+        </w:rPr>
+        <w:t>Why?</w:t>
+      </w:r>
+    </w:p>
+    <w:p>
+      <w:pPr>
+        <w:shd w:val="clear" w:color="auto" w:fill="FFFFFF"/>
+        <w:spacing w:before="100" w:beforeAutospacing="1" w:after="100" w:afterAutospacing="1" w:line="240" w:lineRule="auto"/>
+        <w:jc w:val="both"/>
+        <w:rPr>
+          <w:rFonts w:cstheme="minorHAnsi"/>
+          <w:color w:val="2D3B45"/>
+          <w:sz w:val="24"/>
+          <w:szCs w:val="24"/>
+        </w:rPr>
+      </w:pPr>
+      <w:r>
+        <w:rPr>
+          <w:rFonts w:cstheme="minorHAnsi"/>
+          <w:color w:val="2D3B45"/>
+          <w:sz w:val="24"/>
+          <w:szCs w:val="24"/>
+        </w:rPr>
+        <w:t xml:space="preserve">In my humble opinion I believe the biggest challenge for implanting a fact-based decision-making culture is obtaining complete buy-in from the </w:t>
+      </w:r>
+      <w:r>
+        <w:rPr>
+          <w:rFonts w:cstheme="minorHAnsi"/>
+          <w:i/>
+          <w:color w:val="2D3B45"/>
+          <w:sz w:val="24"/>
+          <w:szCs w:val="24"/>
+        </w:rPr>
+        <w:t xml:space="preserve">worker-bees </w:t>
+      </w:r>
+      <w:r>
+        <w:rPr>
+          <w:rFonts w:cstheme="minorHAnsi"/>
+          <w:color w:val="2D3B45"/>
+          <w:sz w:val="24"/>
+          <w:szCs w:val="24"/>
+        </w:rPr>
+        <w:t xml:space="preserve">or those employees that will have that will ultimately have to execute within the new culture. </w:t>
+      </w:r>
+      <w:r>
+        <w:rPr>
+          <w:rFonts w:cstheme="minorHAnsi"/>
+          <w:color w:val="2D3B45"/>
+          <w:sz w:val="24"/>
+          <w:szCs w:val="24"/>
+        </w:rPr>
+        <w:t xml:space="preserve">  </w:t>
       </w:r>
       <w:bookmarkStart w:id="0" w:name="_GoBack"/>
       <w:bookmarkEnd w:id="0"/>
@@ -479,388 +612,197 @@
         <w:shd w:val="clear" w:color="auto" w:fill="FFFFFF"/>
         <w:spacing w:before="100" w:beforeAutospacing="1" w:after="100" w:afterAutospacing="1" w:line="240" w:lineRule="auto"/>
         <w:jc w:val="both"/>
-      </w:pPr>
-      <w:r>
-        <w:t>Neo4j is among the most popular implementations of this type of database.  Also, for reference, Gephi is a data visualization tool used to create visualizations of data which is based on node/edge pairing and is a great tool if you would need to create a visual representation of this type of data.</w:t>
+        <w:rPr>
+          <w:rFonts w:cstheme="minorHAnsi"/>
+          <w:color w:val="2D3B45"/>
+          <w:sz w:val="24"/>
+          <w:szCs w:val="24"/>
+        </w:rPr>
+      </w:pPr>
+      <w:r>
+        <w:rPr>
+          <w:rFonts w:cstheme="minorHAnsi"/>
+          <w:color w:val="2D3B45"/>
+          <w:sz w:val="24"/>
+          <w:szCs w:val="24"/>
+        </w:rPr>
+        <w:lastRenderedPageBreak/>
+        <w:t xml:space="preserve">As was stated in the article, implementing this type of culture starts at the top and trickles down the ranks.  Clearly, the executive staff is on board with the change as they are the ones that acknowledged the need and gave the approval.  But the problem as I see it is that there will be a segment within the organization, especially one with an </w:t>
+      </w:r>
+      <w:r>
+        <w:rPr>
+          <w:rFonts w:cstheme="minorHAnsi"/>
+          <w:i/>
+          <w:color w:val="2D3B45"/>
+          <w:sz w:val="24"/>
+          <w:szCs w:val="24"/>
+        </w:rPr>
+        <w:t xml:space="preserve">older </w:t>
+      </w:r>
+      <w:r>
+        <w:rPr>
+          <w:rFonts w:cstheme="minorHAnsi"/>
+          <w:color w:val="2D3B45"/>
+          <w:sz w:val="24"/>
+          <w:szCs w:val="24"/>
+        </w:rPr>
+        <w:t xml:space="preserve">workforce that will have difficulty with the shift.  There are those that are set in their ways so to speak and for them change can be difficult to process.  </w:t>
+      </w:r>
+      <w:r>
+        <w:rPr>
+          <w:rFonts w:cstheme="minorHAnsi"/>
+          <w:color w:val="2D3B45"/>
+          <w:sz w:val="24"/>
+          <w:szCs w:val="24"/>
+        </w:rPr>
+        <w:t>Some may not see the benefit of how a data-driven solution can provide superior results in the decision-making process because they rely too much on their personal biases.  These individuals will need to come to grips with modern processes and technologies or they will simply fail within the organization.</w:t>
+      </w:r>
+      <w:r>
+        <w:rPr>
+          <w:rFonts w:cstheme="minorHAnsi"/>
+          <w:color w:val="2D3B45"/>
+          <w:sz w:val="24"/>
+          <w:szCs w:val="24"/>
+        </w:rPr>
+        <w:t xml:space="preserve">  A </w:t>
+      </w:r>
+      <w:r>
+        <w:rPr>
+          <w:rFonts w:cstheme="minorHAnsi"/>
+          <w:i/>
+          <w:color w:val="2D3B45"/>
+          <w:sz w:val="24"/>
+          <w:szCs w:val="24"/>
+        </w:rPr>
+        <w:t xml:space="preserve">younger </w:t>
+      </w:r>
+      <w:r>
+        <w:rPr>
+          <w:rFonts w:cstheme="minorHAnsi"/>
+          <w:color w:val="2D3B45"/>
+          <w:sz w:val="24"/>
+          <w:szCs w:val="24"/>
+        </w:rPr>
+        <w:t xml:space="preserve">generation workforce will likely more readily adopt the change are more in-tune with current trends and technologies.   </w:t>
       </w:r>
     </w:p>
     <w:p>
       <w:pPr>
-        <w:pStyle w:val="NoSpacing"/>
-      </w:pPr>
-      <w:hyperlink r:id="rId5" w:history="1">
-        <w:r>
-          <w:rPr>
-            <w:rStyle w:val="Hyperlink"/>
-          </w:rPr>
-          <w:t>https://www.tibco.com/blog/2017/11/28/what-is-a-graph-database-and-why-is-it-important/</w:t>
-        </w:r>
-      </w:hyperlink>
+        <w:shd w:val="clear" w:color="auto" w:fill="FFFFFF"/>
+        <w:spacing w:before="100" w:beforeAutospacing="1" w:after="100" w:afterAutospacing="1" w:line="240" w:lineRule="auto"/>
+        <w:jc w:val="both"/>
+        <w:rPr>
+          <w:rFonts w:cstheme="minorHAnsi"/>
+          <w:color w:val="2D3B45"/>
+          <w:sz w:val="24"/>
+          <w:szCs w:val="24"/>
+        </w:rPr>
+      </w:pPr>
+      <w:r>
+        <w:rPr>
+          <w:rFonts w:cstheme="minorHAnsi"/>
+          <w:color w:val="2D3B45"/>
+          <w:sz w:val="24"/>
+          <w:szCs w:val="24"/>
+        </w:rPr>
+        <w:t>It is incumbent of the executive staff of the organization to properly educate their work-force not only the needs and objectives for the change, but more importantly the process behind fact-based decision-making.  I believe it is important that everyone understand conceptually what the model entails but to also be able to implement the process in their daily tasks.</w:t>
+      </w:r>
     </w:p>
     <w:p>
       <w:pPr>
-        <w:pStyle w:val="NoSpacing"/>
-      </w:pPr>
-      <w:hyperlink r:id="rId6" w:history="1">
-        <w:r>
-          <w:rPr>
-            <w:rStyle w:val="Hyperlink"/>
-          </w:rPr>
-          <w:t>https://neo4j.com/developer/graph-db-vs-rdbms/</w:t>
-        </w:r>
-      </w:hyperlink>
+        <w:shd w:val="clear" w:color="auto" w:fill="FFFFFF"/>
+        <w:spacing w:before="100" w:beforeAutospacing="1" w:after="100" w:afterAutospacing="1" w:line="240" w:lineRule="auto"/>
+        <w:jc w:val="both"/>
+        <w:rPr>
+          <w:rFonts w:cstheme="minorHAnsi"/>
+          <w:color w:val="2D3B45"/>
+          <w:sz w:val="24"/>
+          <w:szCs w:val="24"/>
+        </w:rPr>
+      </w:pPr>
+      <w:r>
+        <w:rPr>
+          <w:rFonts w:cstheme="minorHAnsi"/>
+          <w:color w:val="2D3B45"/>
+          <w:sz w:val="24"/>
+          <w:szCs w:val="24"/>
+        </w:rPr>
+        <w:t xml:space="preserve">From the bottom-up, if everyone adopted this approach, even on a small scale, the cumulative processes that would be carried out based upon those decisions would systematically improve over time.  The net result would be positive growth for the organization.  But this would only occur </w:t>
+      </w:r>
+      <w:r>
+        <w:rPr>
+          <w:rFonts w:cstheme="minorHAnsi"/>
+          <w:color w:val="2D3B45"/>
+          <w:sz w:val="24"/>
+          <w:szCs w:val="24"/>
+        </w:rPr>
+        <w:t>in</w:t>
+      </w:r>
+      <w:r>
+        <w:rPr>
+          <w:rFonts w:cstheme="minorHAnsi"/>
+          <w:color w:val="2D3B45"/>
+          <w:sz w:val="24"/>
+          <w:szCs w:val="24"/>
+        </w:rPr>
+        <w:t xml:space="preserve"> scale assuming everyone is on board</w:t>
+      </w:r>
+      <w:r>
+        <w:rPr>
+          <w:rFonts w:cstheme="minorHAnsi"/>
+          <w:color w:val="2D3B45"/>
+          <w:sz w:val="24"/>
+          <w:szCs w:val="24"/>
+        </w:rPr>
+        <w:t xml:space="preserve"> which</w:t>
+      </w:r>
+      <w:r>
+        <w:rPr>
+          <w:rFonts w:cstheme="minorHAnsi"/>
+          <w:color w:val="2D3B45"/>
+          <w:sz w:val="24"/>
+          <w:szCs w:val="24"/>
+        </w:rPr>
+        <w:t>,</w:t>
+      </w:r>
+      <w:r>
+        <w:rPr>
+          <w:rFonts w:cstheme="minorHAnsi"/>
+          <w:color w:val="2D3B45"/>
+          <w:sz w:val="24"/>
+          <w:szCs w:val="24"/>
+        </w:rPr>
+        <w:t xml:space="preserve"> as stated</w:t>
+      </w:r>
+      <w:r>
+        <w:rPr>
+          <w:rFonts w:cstheme="minorHAnsi"/>
+          <w:color w:val="2D3B45"/>
+          <w:sz w:val="24"/>
+          <w:szCs w:val="24"/>
+        </w:rPr>
+        <w:t>,</w:t>
+      </w:r>
+      <w:r>
+        <w:rPr>
+          <w:rFonts w:cstheme="minorHAnsi"/>
+          <w:color w:val="2D3B45"/>
+          <w:sz w:val="24"/>
+          <w:szCs w:val="24"/>
+        </w:rPr>
+        <w:t xml:space="preserve"> I believe is key to making this successful.</w:t>
+      </w:r>
     </w:p>
     <w:p>
       <w:pPr>
-        <w:pStyle w:val="NoSpacing"/>
-      </w:pPr>
-      <w:hyperlink r:id="rId7" w:history="1">
-        <w:r>
-          <w:rPr>
-            <w:rStyle w:val="Hyperlink"/>
-          </w:rPr>
-          <w:t>https://neo4j.com/</w:t>
-        </w:r>
-      </w:hyperlink>
-    </w:p>
-    <w:p>
-      <w:pPr>
-        <w:pStyle w:val="NoSpacing"/>
-      </w:pPr>
-      <w:hyperlink r:id="rId8" w:history="1">
-        <w:r>
-          <w:rPr>
-            <w:rStyle w:val="Hyperlink"/>
-          </w:rPr>
-          <w:t>https://gephi.org/</w:t>
-        </w:r>
-      </w:hyperlink>
-    </w:p>
-    <w:p>
-      <w:r>
-        <w:br w:type="page"/>
-      </w:r>
-    </w:p>
-    <w:p>
-      <w:pPr>
         <w:shd w:val="clear" w:color="auto" w:fill="FFFFFF"/>
         <w:spacing w:before="100" w:beforeAutospacing="1" w:after="100" w:afterAutospacing="1" w:line="240" w:lineRule="auto"/>
-        <w:rPr>
-          <w:rFonts w:eastAsia="Times New Roman" w:cs="Helvetica"/>
-          <w:color w:val="2D3B45"/>
-          <w:sz w:val="24"/>
-          <w:szCs w:val="24"/>
-        </w:rPr>
-      </w:pPr>
-      <w:r>
-        <w:rPr>
-          <w:rFonts w:eastAsia="Times New Roman" w:cs="Helvetica"/>
-          <w:color w:val="2D3B45"/>
-          <w:sz w:val="24"/>
-          <w:szCs w:val="24"/>
-        </w:rPr>
-        <w:lastRenderedPageBreak/>
-        <w:t xml:space="preserve">Question 2. </w:t>
-      </w:r>
-      <w:r>
-        <w:rPr>
-          <w:rFonts w:eastAsia="Times New Roman" w:cs="Helvetica"/>
-          <w:color w:val="2D3B45"/>
-          <w:sz w:val="24"/>
-          <w:szCs w:val="24"/>
-        </w:rPr>
-        <w:t>Identify an industry (other than agriculture), and discuss how big data analytics is transforming it.</w:t>
-      </w:r>
-    </w:p>
-    <w:p>
-      <w:pPr>
-        <w:pStyle w:val="NormalWeb"/>
         <w:jc w:val="both"/>
         <w:rPr>
-          <w:rFonts w:asciiTheme="minorHAnsi" w:hAnsiTheme="minorHAnsi"/>
-        </w:rPr>
-      </w:pPr>
-      <w:r>
-        <w:rPr>
-          <w:rFonts w:asciiTheme="minorHAnsi" w:hAnsiTheme="minorHAnsi"/>
-        </w:rPr>
-        <w:t xml:space="preserve">Anadarko is an oil and gas company based out of Houston Texas with offices here in Denver and Platteville CO.  The company has hundreds of oil wells across areas of Northern Colorado that are networked together which provide refined resources that we use </w:t>
-      </w:r>
-      <w:r>
-        <w:rPr>
-          <w:rFonts w:asciiTheme="minorHAnsi" w:hAnsiTheme="minorHAnsi"/>
-        </w:rPr>
-        <w:t>daily</w:t>
-      </w:r>
-      <w:r>
-        <w:rPr>
-          <w:rFonts w:asciiTheme="minorHAnsi" w:hAnsiTheme="minorHAnsi"/>
-        </w:rPr>
-        <w:t>.  The well system has been developed over time and encompasses thousands of acres of land</w:t>
-      </w:r>
-      <w:r>
-        <w:rPr>
-          <w:rFonts w:asciiTheme="minorHAnsi" w:hAnsiTheme="minorHAnsi"/>
-        </w:rPr>
-        <w:t>.</w:t>
-      </w:r>
-    </w:p>
-    <w:p>
-      <w:pPr>
-        <w:pStyle w:val="NormalWeb"/>
-        <w:jc w:val="both"/>
-        <w:rPr>
-          <w:rFonts w:asciiTheme="minorHAnsi" w:hAnsiTheme="minorHAnsi"/>
-        </w:rPr>
-      </w:pPr>
-      <w:r>
-        <w:rPr>
-          <w:rFonts w:asciiTheme="minorHAnsi" w:hAnsiTheme="minorHAnsi"/>
-        </w:rPr>
-        <w:t xml:space="preserve">As previously mentioned in a related post, the associated costs with having to inspect and monitor this network of wells prior to the use of big-data was extreme.  Teams were created whose sole purpose was to travel to each of the well sites and inspect the equipment for any signs of potential failure and to take preventative corrective action.  Further, </w:t>
-      </w:r>
-      <w:r>
-        <w:rPr>
-          <w:rFonts w:asciiTheme="minorHAnsi" w:hAnsiTheme="minorHAnsi"/>
-        </w:rPr>
-        <w:t>if a well happened to go into failure mode and stopped functioning, the latency between detecting and correcting the situation could amount to many hours or days of downtime leading to considerable loss of revenue for that well.</w:t>
-      </w:r>
-    </w:p>
-    <w:p>
-      <w:pPr>
-        <w:pStyle w:val="NormalWeb"/>
-        <w:jc w:val="both"/>
-        <w:rPr>
-          <w:rFonts w:asciiTheme="minorHAnsi" w:hAnsiTheme="minorHAnsi"/>
-        </w:rPr>
-      </w:pPr>
-      <w:r>
-        <w:rPr>
-          <w:rFonts w:asciiTheme="minorHAnsi" w:hAnsiTheme="minorHAnsi"/>
-        </w:rPr>
-        <w:t xml:space="preserve">Anadarko and the oil and gas industry are now taking huge advantage of big data analytics to assist with these types of industry challenges.  Today, modern well systems are making use of sensor driven diagnostics and IoT.  </w:t>
-      </w:r>
-      <w:r>
-        <w:rPr>
-          <w:rFonts w:asciiTheme="minorHAnsi" w:hAnsiTheme="minorHAnsi"/>
-        </w:rPr>
-        <w:t>Critical</w:t>
-      </w:r>
-      <w:r>
-        <w:rPr>
-          <w:rFonts w:asciiTheme="minorHAnsi" w:hAnsiTheme="minorHAnsi"/>
-        </w:rPr>
-        <w:t xml:space="preserve"> components of a well are now monitored using sensors and lasers which track the movement of parts (e.g. horsehead rotation), </w:t>
-      </w:r>
-      <w:r>
-        <w:rPr>
-          <w:rFonts w:asciiTheme="minorHAnsi" w:hAnsiTheme="minorHAnsi"/>
-        </w:rPr>
-        <w:t xml:space="preserve">monitor </w:t>
-      </w:r>
-      <w:r>
-        <w:rPr>
-          <w:rFonts w:asciiTheme="minorHAnsi" w:hAnsiTheme="minorHAnsi"/>
-        </w:rPr>
-        <w:t>inline pressures, temperature, resources flow, and many other important metrics.  Many systems use cellular or other wireless technologies to allow these systems to be web enabled</w:t>
-      </w:r>
-      <w:r>
-        <w:rPr>
-          <w:rFonts w:asciiTheme="minorHAnsi" w:hAnsiTheme="minorHAnsi"/>
-        </w:rPr>
-        <w:t>.  Thus, the data</w:t>
-      </w:r>
-      <w:r>
-        <w:rPr>
-          <w:rFonts w:asciiTheme="minorHAnsi" w:hAnsiTheme="minorHAnsi"/>
-        </w:rPr>
-        <w:t xml:space="preserve"> can be live streamed to a ce</w:t>
-      </w:r>
-      <w:r>
-        <w:rPr>
-          <w:rFonts w:asciiTheme="minorHAnsi" w:hAnsiTheme="minorHAnsi"/>
-        </w:rPr>
-        <w:t>ntral location employing OLAP providing</w:t>
-      </w:r>
-      <w:r>
-        <w:rPr>
-          <w:rFonts w:asciiTheme="minorHAnsi" w:hAnsiTheme="minorHAnsi"/>
-        </w:rPr>
-        <w:t xml:space="preserve"> near real-time analytic</w:t>
-      </w:r>
-      <w:r>
-        <w:rPr>
-          <w:rFonts w:asciiTheme="minorHAnsi" w:hAnsiTheme="minorHAnsi"/>
-        </w:rPr>
-        <w:t>s.  As a result, better informed decisions can be made for d</w:t>
-      </w:r>
-      <w:r>
-        <w:rPr>
-          <w:rFonts w:asciiTheme="minorHAnsi" w:hAnsiTheme="minorHAnsi"/>
-        </w:rPr>
-        <w:t>irect</w:t>
-      </w:r>
-      <w:r>
-        <w:rPr>
-          <w:rFonts w:asciiTheme="minorHAnsi" w:hAnsiTheme="minorHAnsi"/>
-        </w:rPr>
-        <w:t>ing</w:t>
-      </w:r>
-      <w:r>
-        <w:rPr>
-          <w:rFonts w:asciiTheme="minorHAnsi" w:hAnsiTheme="minorHAnsi"/>
-        </w:rPr>
-        <w:t xml:space="preserve"> applicable resources when anomalies are encountered during system processing. </w:t>
-      </w:r>
-      <w:r>
-        <w:rPr>
-          <w:rFonts w:asciiTheme="minorHAnsi" w:hAnsiTheme="minorHAnsi"/>
-        </w:rPr>
-        <w:t xml:space="preserve"> Through this process, a significant and tangible cost savings is now being realized.</w:t>
-      </w:r>
-    </w:p>
-    <w:p>
-      <w:pPr>
-        <w:pStyle w:val="NormalWeb"/>
-        <w:jc w:val="both"/>
-        <w:rPr>
-          <w:rFonts w:asciiTheme="minorHAnsi" w:hAnsiTheme="minorHAnsi"/>
-        </w:rPr>
-      </w:pPr>
-      <w:r>
-        <w:rPr>
-          <w:rFonts w:asciiTheme="minorHAnsi" w:hAnsiTheme="minorHAnsi"/>
-        </w:rPr>
-        <w:t xml:space="preserve">Another aspect of how big data is used </w:t>
-      </w:r>
-      <w:r>
-        <w:rPr>
-          <w:rFonts w:asciiTheme="minorHAnsi" w:hAnsiTheme="minorHAnsi"/>
-        </w:rPr>
-        <w:t>within</w:t>
-      </w:r>
-      <w:r>
-        <w:rPr>
-          <w:rFonts w:asciiTheme="minorHAnsi" w:hAnsiTheme="minorHAnsi"/>
-        </w:rPr>
-        <w:t xml:space="preserve"> this industry is with oil production itself.  Seismic data is collected from the drilling and production process</w:t>
-      </w:r>
-      <w:r>
-        <w:rPr>
-          <w:rFonts w:asciiTheme="minorHAnsi" w:hAnsiTheme="minorHAnsi"/>
-        </w:rPr>
-        <w:t xml:space="preserve">es which </w:t>
-      </w:r>
-      <w:r>
-        <w:rPr>
-          <w:rFonts w:asciiTheme="minorHAnsi" w:hAnsiTheme="minorHAnsi"/>
-        </w:rPr>
-        <w:t xml:space="preserve">is routinely analyzed and used to make adjustments in the oil extraction process.  This same data </w:t>
-      </w:r>
-      <w:r>
-        <w:rPr>
-          <w:rFonts w:asciiTheme="minorHAnsi" w:hAnsiTheme="minorHAnsi"/>
-        </w:rPr>
-        <w:t xml:space="preserve">is also </w:t>
-      </w:r>
-      <w:r>
-        <w:rPr>
-          <w:rFonts w:asciiTheme="minorHAnsi" w:hAnsiTheme="minorHAnsi"/>
-        </w:rPr>
-        <w:t xml:space="preserve">used to forecast </w:t>
-      </w:r>
-      <w:r>
-        <w:rPr>
-          <w:rFonts w:asciiTheme="minorHAnsi" w:hAnsiTheme="minorHAnsi"/>
-        </w:rPr>
-        <w:t xml:space="preserve">oil </w:t>
-      </w:r>
-      <w:r>
-        <w:rPr>
-          <w:rFonts w:asciiTheme="minorHAnsi" w:hAnsiTheme="minorHAnsi"/>
-        </w:rPr>
-        <w:t xml:space="preserve">production from the well </w:t>
-      </w:r>
-      <w:r>
-        <w:rPr>
-          <w:rFonts w:asciiTheme="minorHAnsi" w:hAnsiTheme="minorHAnsi"/>
-        </w:rPr>
-        <w:t>allowing</w:t>
-      </w:r>
-      <w:r>
-        <w:rPr>
-          <w:rFonts w:asciiTheme="minorHAnsi" w:hAnsiTheme="minorHAnsi"/>
-        </w:rPr>
-        <w:t xml:space="preserve"> adjustments </w:t>
-      </w:r>
-      <w:r>
-        <w:rPr>
-          <w:rFonts w:asciiTheme="minorHAnsi" w:hAnsiTheme="minorHAnsi"/>
-        </w:rPr>
-        <w:t xml:space="preserve">to </w:t>
-      </w:r>
-      <w:r>
-        <w:rPr>
-          <w:rFonts w:asciiTheme="minorHAnsi" w:hAnsiTheme="minorHAnsi"/>
-        </w:rPr>
-        <w:t xml:space="preserve">be made to the process if expectations are not being achieved.  And </w:t>
-      </w:r>
-      <w:r>
-        <w:rPr>
-          <w:rFonts w:asciiTheme="minorHAnsi" w:hAnsiTheme="minorHAnsi"/>
-        </w:rPr>
-        <w:t>finally,</w:t>
-      </w:r>
-      <w:r>
-        <w:rPr>
-          <w:rFonts w:asciiTheme="minorHAnsi" w:hAnsiTheme="minorHAnsi"/>
-        </w:rPr>
-        <w:t xml:space="preserve"> similar seismic data is generated and used to locate new oil deposits which have not yet been tapped which </w:t>
-      </w:r>
-      <w:r>
-        <w:rPr>
-          <w:rFonts w:asciiTheme="minorHAnsi" w:hAnsiTheme="minorHAnsi"/>
-        </w:rPr>
-        <w:t xml:space="preserve">leads of course </w:t>
-      </w:r>
-      <w:r>
-        <w:rPr>
-          <w:rFonts w:asciiTheme="minorHAnsi" w:hAnsiTheme="minorHAnsi"/>
-        </w:rPr>
-        <w:t xml:space="preserve">to identification of </w:t>
-      </w:r>
-      <w:r>
-        <w:rPr>
-          <w:rFonts w:asciiTheme="minorHAnsi" w:hAnsiTheme="minorHAnsi"/>
-        </w:rPr>
-        <w:t>potential new drilling locations.</w:t>
-      </w:r>
-    </w:p>
-    <w:p>
-      <w:pPr>
-        <w:pStyle w:val="NoSpacing"/>
-      </w:pPr>
-      <w:hyperlink r:id="rId9" w:history="1">
-        <w:r>
-          <w:rPr>
-            <w:rStyle w:val="Hyperlink"/>
-          </w:rPr>
-          <w:t>https://mapr.com/solutions/industry/oil-and-gas-use-cases/</w:t>
-        </w:r>
-      </w:hyperlink>
-    </w:p>
-    <w:p>
-      <w:pPr>
-        <w:pStyle w:val="NoSpacing"/>
-      </w:pPr>
-      <w:hyperlink r:id="rId10" w:history="1">
-        <w:r>
-          <w:rPr>
-            <w:rStyle w:val="Hyperlink"/>
-          </w:rPr>
-          <w:t>https://www.anadarko.com/</w:t>
-        </w:r>
-      </w:hyperlink>
+          <w:sz w:val="24"/>
+          <w:szCs w:val="24"/>
+        </w:rPr>
+      </w:pPr>
     </w:p>
     <w:p>
       <w:pPr>
@@ -1006,6 +948,95 @@
     </w:lvl>
   </w:abstractNum>
   <w:abstractNum w:abstractNumId="1" w15:restartNumberingAfterBreak="0">
+    <w:nsid w:val="13694CD4"/>
+    <w:multiLevelType w:val="hybridMultilevel"/>
+    <w:tmpl w:val="8FE27DF4"/>
+    <w:lvl w:ilvl="0" w:tplc="0409000F">
+      <w:start w:val="1"/>
+      <w:numFmt w:val="decimal"/>
+      <w:lvlText w:val="%1."/>
+      <w:lvlJc w:val="left"/>
+      <w:pPr>
+        <w:ind w:left="720" w:hanging="360"/>
+      </w:pPr>
+      <w:rPr>
+        <w:rFonts w:hint="default"/>
+      </w:rPr>
+    </w:lvl>
+    <w:lvl w:ilvl="1" w:tplc="04090019" w:tentative="1">
+      <w:start w:val="1"/>
+      <w:numFmt w:val="lowerLetter"/>
+      <w:lvlText w:val="%2."/>
+      <w:lvlJc w:val="left"/>
+      <w:pPr>
+        <w:ind w:left="1440" w:hanging="360"/>
+      </w:pPr>
+    </w:lvl>
+    <w:lvl w:ilvl="2" w:tplc="0409001B" w:tentative="1">
+      <w:start w:val="1"/>
+      <w:numFmt w:val="lowerRoman"/>
+      <w:lvlText w:val="%3."/>
+      <w:lvlJc w:val="right"/>
+      <w:pPr>
+        <w:ind w:left="2160" w:hanging="180"/>
+      </w:pPr>
+    </w:lvl>
+    <w:lvl w:ilvl="3" w:tplc="0409000F" w:tentative="1">
+      <w:start w:val="1"/>
+      <w:numFmt w:val="decimal"/>
+      <w:lvlText w:val="%4."/>
+      <w:lvlJc w:val="left"/>
+      <w:pPr>
+        <w:ind w:left="2880" w:hanging="360"/>
+      </w:pPr>
+    </w:lvl>
+    <w:lvl w:ilvl="4" w:tplc="04090019" w:tentative="1">
+      <w:start w:val="1"/>
+      <w:numFmt w:val="lowerLetter"/>
+      <w:lvlText w:val="%5."/>
+      <w:lvlJc w:val="left"/>
+      <w:pPr>
+        <w:ind w:left="3600" w:hanging="360"/>
+      </w:pPr>
+    </w:lvl>
+    <w:lvl w:ilvl="5" w:tplc="0409001B" w:tentative="1">
+      <w:start w:val="1"/>
+      <w:numFmt w:val="lowerRoman"/>
+      <w:lvlText w:val="%6."/>
+      <w:lvlJc w:val="right"/>
+      <w:pPr>
+        <w:ind w:left="4320" w:hanging="180"/>
+      </w:pPr>
+    </w:lvl>
+    <w:lvl w:ilvl="6" w:tplc="0409000F" w:tentative="1">
+      <w:start w:val="1"/>
+      <w:numFmt w:val="decimal"/>
+      <w:lvlText w:val="%7."/>
+      <w:lvlJc w:val="left"/>
+      <w:pPr>
+        <w:ind w:left="5040" w:hanging="360"/>
+      </w:pPr>
+    </w:lvl>
+    <w:lvl w:ilvl="7" w:tplc="04090019" w:tentative="1">
+      <w:start w:val="1"/>
+      <w:numFmt w:val="lowerLetter"/>
+      <w:lvlText w:val="%8."/>
+      <w:lvlJc w:val="left"/>
+      <w:pPr>
+        <w:ind w:left="5760" w:hanging="360"/>
+      </w:pPr>
+    </w:lvl>
+    <w:lvl w:ilvl="8" w:tplc="0409001B" w:tentative="1">
+      <w:start w:val="1"/>
+      <w:numFmt w:val="lowerRoman"/>
+      <w:lvlText w:val="%9."/>
+      <w:lvlJc w:val="right"/>
+      <w:pPr>
+        <w:ind w:left="6480" w:hanging="180"/>
+      </w:pPr>
+    </w:lvl>
+  </w:abstractNum>
+  <w:abstractNum w:abstractNumId="2" w15:restartNumberingAfterBreak="0">
     <w:nsid w:val="159815E6"/>
     <w:multiLevelType w:val="multilevel"/>
     <w:tmpl w:val="8C40E37E"/>
@@ -1118,7 +1149,7 @@
       </w:pPr>
     </w:lvl>
   </w:abstractNum>
-  <w:abstractNum w:abstractNumId="2" w15:restartNumberingAfterBreak="0">
+  <w:abstractNum w:abstractNumId="3" w15:restartNumberingAfterBreak="0">
     <w:nsid w:val="281A3A36"/>
     <w:multiLevelType w:val="multilevel"/>
     <w:tmpl w:val="C588A66A"/>
@@ -1231,7 +1262,7 @@
       </w:pPr>
     </w:lvl>
   </w:abstractNum>
-  <w:abstractNum w:abstractNumId="3" w15:restartNumberingAfterBreak="0">
+  <w:abstractNum w:abstractNumId="4" w15:restartNumberingAfterBreak="0">
     <w:nsid w:val="2A0B1E2E"/>
     <w:multiLevelType w:val="multilevel"/>
     <w:tmpl w:val="19A4F8EA"/>
@@ -1344,7 +1375,120 @@
       </w:pPr>
     </w:lvl>
   </w:abstractNum>
-  <w:abstractNum w:abstractNumId="4" w15:restartNumberingAfterBreak="0">
+  <w:abstractNum w:abstractNumId="5" w15:restartNumberingAfterBreak="0">
+    <w:nsid w:val="30A84D27"/>
+    <w:multiLevelType w:val="multilevel"/>
+    <w:tmpl w:val="344A6CA8"/>
+    <w:lvl w:ilvl="0">
+      <w:start w:val="1"/>
+      <w:numFmt w:val="decimal"/>
+      <w:lvlText w:val="%1."/>
+      <w:lvlJc w:val="left"/>
+      <w:pPr>
+        <w:tabs>
+          <w:tab w:val="num" w:pos="720"/>
+        </w:tabs>
+        <w:ind w:left="720" w:hanging="360"/>
+      </w:pPr>
+    </w:lvl>
+    <w:lvl w:ilvl="1" w:tentative="1">
+      <w:start w:val="1"/>
+      <w:numFmt w:val="decimal"/>
+      <w:lvlText w:val="%2."/>
+      <w:lvlJc w:val="left"/>
+      <w:pPr>
+        <w:tabs>
+          <w:tab w:val="num" w:pos="1440"/>
+        </w:tabs>
+        <w:ind w:left="1440" w:hanging="360"/>
+      </w:pPr>
+    </w:lvl>
+    <w:lvl w:ilvl="2" w:tentative="1">
+      <w:start w:val="1"/>
+      <w:numFmt w:val="decimal"/>
+      <w:lvlText w:val="%3."/>
+      <w:lvlJc w:val="left"/>
+      <w:pPr>
+        <w:tabs>
+          <w:tab w:val="num" w:pos="2160"/>
+        </w:tabs>
+        <w:ind w:left="2160" w:hanging="360"/>
+      </w:pPr>
+    </w:lvl>
+    <w:lvl w:ilvl="3" w:tentative="1">
+      <w:start w:val="1"/>
+      <w:numFmt w:val="decimal"/>
+      <w:lvlText w:val="%4."/>
+      <w:lvlJc w:val="left"/>
+      <w:pPr>
+        <w:tabs>
+          <w:tab w:val="num" w:pos="2880"/>
+        </w:tabs>
+        <w:ind w:left="2880" w:hanging="360"/>
+      </w:pPr>
+    </w:lvl>
+    <w:lvl w:ilvl="4" w:tentative="1">
+      <w:start w:val="1"/>
+      <w:numFmt w:val="decimal"/>
+      <w:lvlText w:val="%5."/>
+      <w:lvlJc w:val="left"/>
+      <w:pPr>
+        <w:tabs>
+          <w:tab w:val="num" w:pos="3600"/>
+        </w:tabs>
+        <w:ind w:left="3600" w:hanging="360"/>
+      </w:pPr>
+    </w:lvl>
+    <w:lvl w:ilvl="5" w:tentative="1">
+      <w:start w:val="1"/>
+      <w:numFmt w:val="decimal"/>
+      <w:lvlText w:val="%6."/>
+      <w:lvlJc w:val="left"/>
+      <w:pPr>
+        <w:tabs>
+          <w:tab w:val="num" w:pos="4320"/>
+        </w:tabs>
+        <w:ind w:left="4320" w:hanging="360"/>
+      </w:pPr>
+    </w:lvl>
+    <w:lvl w:ilvl="6" w:tentative="1">
+      <w:start w:val="1"/>
+      <w:numFmt w:val="decimal"/>
+      <w:lvlText w:val="%7."/>
+      <w:lvlJc w:val="left"/>
+      <w:pPr>
+        <w:tabs>
+          <w:tab w:val="num" w:pos="5040"/>
+        </w:tabs>
+        <w:ind w:left="5040" w:hanging="360"/>
+      </w:pPr>
+    </w:lvl>
+    <w:lvl w:ilvl="7" w:tentative="1">
+      <w:start w:val="1"/>
+      <w:numFmt w:val="decimal"/>
+      <w:lvlText w:val="%8."/>
+      <w:lvlJc w:val="left"/>
+      <w:pPr>
+        <w:tabs>
+          <w:tab w:val="num" w:pos="5760"/>
+        </w:tabs>
+        <w:ind w:left="5760" w:hanging="360"/>
+      </w:pPr>
+    </w:lvl>
+    <w:lvl w:ilvl="8" w:tentative="1">
+      <w:start w:val="1"/>
+      <w:numFmt w:val="decimal"/>
+      <w:lvlText w:val="%9."/>
+      <w:lvlJc w:val="left"/>
+      <w:pPr>
+        <w:tabs>
+          <w:tab w:val="num" w:pos="6480"/>
+        </w:tabs>
+        <w:ind w:left="6480" w:hanging="360"/>
+      </w:pPr>
+    </w:lvl>
+  </w:abstractNum>
+  <w:abstractNum w:abstractNumId="6" w15:restartNumberingAfterBreak="0">
     <w:nsid w:val="6AE11416"/>
     <w:multiLevelType w:val="multilevel"/>
     <w:tmpl w:val="88884866"/>
@@ -1458,19 +1602,25 @@
     </w:lvl>
   </w:abstractNum>
   <w:num w:numId="1">
-    <w:abstractNumId w:val="1"/>
+    <w:abstractNumId w:val="2"/>
   </w:num>
   <w:num w:numId="2">
-    <w:abstractNumId w:val="2"/>
+    <w:abstractNumId w:val="3"/>
   </w:num>
   <w:num w:numId="3">
-    <w:abstractNumId w:val="4"/>
+    <w:abstractNumId w:val="6"/>
   </w:num>
   <w:num w:numId="4">
     <w:abstractNumId w:val="0"/>
   </w:num>
   <w:num w:numId="5">
-    <w:abstractNumId w:val="3"/>
+    <w:abstractNumId w:val="4"/>
+  </w:num>
+  <w:num w:numId="6">
+    <w:abstractNumId w:val="5"/>
+  </w:num>
+  <w:num w:numId="7">
+    <w:abstractNumId w:val="1"/>
   </w:num>
 </w:numbering>
 </file>
@@ -1876,6 +2026,7 @@
   <w:style w:type="character" w:default="1" w:styleId="DefaultParagraphFont">
     <w:name w:val="Default Paragraph Font"/>
     <w:uiPriority w:val="1"/>
+    <w:semiHidden/>
     <w:unhideWhenUsed/>
   </w:style>
   <w:style w:type="table" w:default="1" w:styleId="TableNormal">
@@ -1957,6 +2108,17 @@
       <w:i/>
       <w:iCs/>
     </w:rPr>
+  </w:style>
+  <w:style w:type="paragraph" w:styleId="ListParagraph">
+    <w:name w:val="List Paragraph"/>
+    <w:basedOn w:val="Normal"/>
+    <w:uiPriority w:val="34"/>
+    <w:qFormat/>
+    <w:rsid w:val="00BC077E"/>
+    <w:pPr>
+      <w:ind w:left="720"/>
+      <w:contextualSpacing/>
+    </w:pPr>
   </w:style>
 </w:styles>
 </file>

</xml_diff>